<commit_message>
Changed Reader for enemy
Changed the reader for the enemy to work for me(Pessi197) and updated the Plan
</commit_message>
<xml_diff>
--- a/Plan.docx
+++ b/Plan.docx
@@ -105,7 +105,7 @@
         <w:pStyle w:val="Listenabsatz"/>
         <w:numPr>
           <w:ilvl w:val="0"/>
-          <w:numId w:val="12"/>
+          <w:numId w:val="25"/>
         </w:numPr>
         <w:rPr>
           <w:lang w:val="de-DE"/>
@@ -261,7 +261,7 @@
         <w:pStyle w:val="Listenabsatz"/>
         <w:numPr>
           <w:ilvl w:val="0"/>
-          <w:numId w:val="15"/>
+          <w:numId w:val="24"/>
         </w:numPr>
         <w:rPr>
           <w:lang w:val="de-DE"/>
@@ -2275,6 +2275,119 @@
     </w:lvl>
   </w:abstractNum>
   <w:abstractNum w:abstractNumId="15" w15:restartNumberingAfterBreak="0">
+    <w:nsid w:val="3C0B3C3A"/>
+    <w:multiLevelType w:val="hybridMultilevel"/>
+    <w:tmpl w:val="F776EB86"/>
+    <w:lvl w:ilvl="0" w:tplc="0C07000D">
+      <w:start w:val="1"/>
+      <w:numFmt w:val="bullet"/>
+      <w:lvlText w:val=""/>
+      <w:lvlJc w:val="left"/>
+      <w:pPr>
+        <w:ind w:left="2136" w:hanging="360"/>
+      </w:pPr>
+      <w:rPr>
+        <w:rFonts w:ascii="Wingdings" w:hAnsi="Wingdings" w:hint="default"/>
+      </w:rPr>
+    </w:lvl>
+    <w:lvl w:ilvl="1" w:tplc="FFFFFFFF" w:tentative="1">
+      <w:start w:val="1"/>
+      <w:numFmt w:val="bullet"/>
+      <w:lvlText w:val="o"/>
+      <w:lvlJc w:val="left"/>
+      <w:pPr>
+        <w:ind w:left="2856" w:hanging="360"/>
+      </w:pPr>
+      <w:rPr>
+        <w:rFonts w:ascii="Courier New" w:hAnsi="Courier New" w:cs="Courier New" w:hint="default"/>
+      </w:rPr>
+    </w:lvl>
+    <w:lvl w:ilvl="2" w:tplc="FFFFFFFF" w:tentative="1">
+      <w:start w:val="1"/>
+      <w:numFmt w:val="bullet"/>
+      <w:lvlText w:val=""/>
+      <w:lvlJc w:val="left"/>
+      <w:pPr>
+        <w:ind w:left="3576" w:hanging="360"/>
+      </w:pPr>
+      <w:rPr>
+        <w:rFonts w:ascii="Wingdings" w:hAnsi="Wingdings" w:hint="default"/>
+      </w:rPr>
+    </w:lvl>
+    <w:lvl w:ilvl="3" w:tplc="FFFFFFFF" w:tentative="1">
+      <w:start w:val="1"/>
+      <w:numFmt w:val="bullet"/>
+      <w:lvlText w:val=""/>
+      <w:lvlJc w:val="left"/>
+      <w:pPr>
+        <w:ind w:left="4296" w:hanging="360"/>
+      </w:pPr>
+      <w:rPr>
+        <w:rFonts w:ascii="Symbol" w:hAnsi="Symbol" w:hint="default"/>
+      </w:rPr>
+    </w:lvl>
+    <w:lvl w:ilvl="4" w:tplc="FFFFFFFF" w:tentative="1">
+      <w:start w:val="1"/>
+      <w:numFmt w:val="bullet"/>
+      <w:lvlText w:val="o"/>
+      <w:lvlJc w:val="left"/>
+      <w:pPr>
+        <w:ind w:left="5016" w:hanging="360"/>
+      </w:pPr>
+      <w:rPr>
+        <w:rFonts w:ascii="Courier New" w:hAnsi="Courier New" w:cs="Courier New" w:hint="default"/>
+      </w:rPr>
+    </w:lvl>
+    <w:lvl w:ilvl="5" w:tplc="FFFFFFFF" w:tentative="1">
+      <w:start w:val="1"/>
+      <w:numFmt w:val="bullet"/>
+      <w:lvlText w:val=""/>
+      <w:lvlJc w:val="left"/>
+      <w:pPr>
+        <w:ind w:left="5736" w:hanging="360"/>
+      </w:pPr>
+      <w:rPr>
+        <w:rFonts w:ascii="Wingdings" w:hAnsi="Wingdings" w:hint="default"/>
+      </w:rPr>
+    </w:lvl>
+    <w:lvl w:ilvl="6" w:tplc="FFFFFFFF" w:tentative="1">
+      <w:start w:val="1"/>
+      <w:numFmt w:val="bullet"/>
+      <w:lvlText w:val=""/>
+      <w:lvlJc w:val="left"/>
+      <w:pPr>
+        <w:ind w:left="6456" w:hanging="360"/>
+      </w:pPr>
+      <w:rPr>
+        <w:rFonts w:ascii="Symbol" w:hAnsi="Symbol" w:hint="default"/>
+      </w:rPr>
+    </w:lvl>
+    <w:lvl w:ilvl="7" w:tplc="FFFFFFFF" w:tentative="1">
+      <w:start w:val="1"/>
+      <w:numFmt w:val="bullet"/>
+      <w:lvlText w:val="o"/>
+      <w:lvlJc w:val="left"/>
+      <w:pPr>
+        <w:ind w:left="7176" w:hanging="360"/>
+      </w:pPr>
+      <w:rPr>
+        <w:rFonts w:ascii="Courier New" w:hAnsi="Courier New" w:cs="Courier New" w:hint="default"/>
+      </w:rPr>
+    </w:lvl>
+    <w:lvl w:ilvl="8" w:tplc="FFFFFFFF" w:tentative="1">
+      <w:start w:val="1"/>
+      <w:numFmt w:val="bullet"/>
+      <w:lvlText w:val=""/>
+      <w:lvlJc w:val="left"/>
+      <w:pPr>
+        <w:ind w:left="7896" w:hanging="360"/>
+      </w:pPr>
+      <w:rPr>
+        <w:rFonts w:ascii="Wingdings" w:hAnsi="Wingdings" w:hint="default"/>
+      </w:rPr>
+    </w:lvl>
+  </w:abstractNum>
+  <w:abstractNum w:abstractNumId="16" w15:restartNumberingAfterBreak="0">
     <w:nsid w:val="515F5E35"/>
     <w:multiLevelType w:val="hybridMultilevel"/>
     <w:tmpl w:val="A0FEE0BE"/>
@@ -2387,7 +2500,120 @@
       </w:rPr>
     </w:lvl>
   </w:abstractNum>
-  <w:abstractNum w:abstractNumId="16" w15:restartNumberingAfterBreak="0">
+  <w:abstractNum w:abstractNumId="17" w15:restartNumberingAfterBreak="0">
+    <w:nsid w:val="56BE0FC5"/>
+    <w:multiLevelType w:val="hybridMultilevel"/>
+    <w:tmpl w:val="56741E5C"/>
+    <w:lvl w:ilvl="0" w:tplc="0C07000D">
+      <w:start w:val="1"/>
+      <w:numFmt w:val="bullet"/>
+      <w:lvlText w:val=""/>
+      <w:lvlJc w:val="left"/>
+      <w:pPr>
+        <w:ind w:left="2136" w:hanging="360"/>
+      </w:pPr>
+      <w:rPr>
+        <w:rFonts w:ascii="Wingdings" w:hAnsi="Wingdings" w:hint="default"/>
+      </w:rPr>
+    </w:lvl>
+    <w:lvl w:ilvl="1" w:tplc="FFFFFFFF" w:tentative="1">
+      <w:start w:val="1"/>
+      <w:numFmt w:val="bullet"/>
+      <w:lvlText w:val="o"/>
+      <w:lvlJc w:val="left"/>
+      <w:pPr>
+        <w:ind w:left="2856" w:hanging="360"/>
+      </w:pPr>
+      <w:rPr>
+        <w:rFonts w:ascii="Courier New" w:hAnsi="Courier New" w:cs="Courier New" w:hint="default"/>
+      </w:rPr>
+    </w:lvl>
+    <w:lvl w:ilvl="2" w:tplc="FFFFFFFF" w:tentative="1">
+      <w:start w:val="1"/>
+      <w:numFmt w:val="bullet"/>
+      <w:lvlText w:val=""/>
+      <w:lvlJc w:val="left"/>
+      <w:pPr>
+        <w:ind w:left="3576" w:hanging="360"/>
+      </w:pPr>
+      <w:rPr>
+        <w:rFonts w:ascii="Wingdings" w:hAnsi="Wingdings" w:hint="default"/>
+      </w:rPr>
+    </w:lvl>
+    <w:lvl w:ilvl="3" w:tplc="FFFFFFFF" w:tentative="1">
+      <w:start w:val="1"/>
+      <w:numFmt w:val="bullet"/>
+      <w:lvlText w:val=""/>
+      <w:lvlJc w:val="left"/>
+      <w:pPr>
+        <w:ind w:left="4296" w:hanging="360"/>
+      </w:pPr>
+      <w:rPr>
+        <w:rFonts w:ascii="Symbol" w:hAnsi="Symbol" w:hint="default"/>
+      </w:rPr>
+    </w:lvl>
+    <w:lvl w:ilvl="4" w:tplc="FFFFFFFF" w:tentative="1">
+      <w:start w:val="1"/>
+      <w:numFmt w:val="bullet"/>
+      <w:lvlText w:val="o"/>
+      <w:lvlJc w:val="left"/>
+      <w:pPr>
+        <w:ind w:left="5016" w:hanging="360"/>
+      </w:pPr>
+      <w:rPr>
+        <w:rFonts w:ascii="Courier New" w:hAnsi="Courier New" w:cs="Courier New" w:hint="default"/>
+      </w:rPr>
+    </w:lvl>
+    <w:lvl w:ilvl="5" w:tplc="FFFFFFFF" w:tentative="1">
+      <w:start w:val="1"/>
+      <w:numFmt w:val="bullet"/>
+      <w:lvlText w:val=""/>
+      <w:lvlJc w:val="left"/>
+      <w:pPr>
+        <w:ind w:left="5736" w:hanging="360"/>
+      </w:pPr>
+      <w:rPr>
+        <w:rFonts w:ascii="Wingdings" w:hAnsi="Wingdings" w:hint="default"/>
+      </w:rPr>
+    </w:lvl>
+    <w:lvl w:ilvl="6" w:tplc="FFFFFFFF" w:tentative="1">
+      <w:start w:val="1"/>
+      <w:numFmt w:val="bullet"/>
+      <w:lvlText w:val=""/>
+      <w:lvlJc w:val="left"/>
+      <w:pPr>
+        <w:ind w:left="6456" w:hanging="360"/>
+      </w:pPr>
+      <w:rPr>
+        <w:rFonts w:ascii="Symbol" w:hAnsi="Symbol" w:hint="default"/>
+      </w:rPr>
+    </w:lvl>
+    <w:lvl w:ilvl="7" w:tplc="FFFFFFFF" w:tentative="1">
+      <w:start w:val="1"/>
+      <w:numFmt w:val="bullet"/>
+      <w:lvlText w:val="o"/>
+      <w:lvlJc w:val="left"/>
+      <w:pPr>
+        <w:ind w:left="7176" w:hanging="360"/>
+      </w:pPr>
+      <w:rPr>
+        <w:rFonts w:ascii="Courier New" w:hAnsi="Courier New" w:cs="Courier New" w:hint="default"/>
+      </w:rPr>
+    </w:lvl>
+    <w:lvl w:ilvl="8" w:tplc="FFFFFFFF" w:tentative="1">
+      <w:start w:val="1"/>
+      <w:numFmt w:val="bullet"/>
+      <w:lvlText w:val=""/>
+      <w:lvlJc w:val="left"/>
+      <w:pPr>
+        <w:ind w:left="7896" w:hanging="360"/>
+      </w:pPr>
+      <w:rPr>
+        <w:rFonts w:ascii="Wingdings" w:hAnsi="Wingdings" w:hint="default"/>
+      </w:rPr>
+    </w:lvl>
+  </w:abstractNum>
+  <w:abstractNum w:abstractNumId="18" w15:restartNumberingAfterBreak="0">
     <w:nsid w:val="5B273965"/>
     <w:multiLevelType w:val="hybridMultilevel"/>
     <w:tmpl w:val="1338B352"/>
@@ -2500,7 +2726,7 @@
       </w:rPr>
     </w:lvl>
   </w:abstractNum>
-  <w:abstractNum w:abstractNumId="17" w15:restartNumberingAfterBreak="0">
+  <w:abstractNum w:abstractNumId="19" w15:restartNumberingAfterBreak="0">
     <w:nsid w:val="5C672F66"/>
     <w:multiLevelType w:val="hybridMultilevel"/>
     <w:tmpl w:val="0D84E738"/>
@@ -2589,7 +2815,7 @@
       </w:pPr>
     </w:lvl>
   </w:abstractNum>
-  <w:abstractNum w:abstractNumId="18" w15:restartNumberingAfterBreak="0">
+  <w:abstractNum w:abstractNumId="20" w15:restartNumberingAfterBreak="0">
     <w:nsid w:val="69E542F3"/>
     <w:multiLevelType w:val="hybridMultilevel"/>
     <w:tmpl w:val="5E80DA7C"/>
@@ -2702,7 +2928,7 @@
       </w:rPr>
     </w:lvl>
   </w:abstractNum>
-  <w:abstractNum w:abstractNumId="19" w15:restartNumberingAfterBreak="0">
+  <w:abstractNum w:abstractNumId="21" w15:restartNumberingAfterBreak="0">
     <w:nsid w:val="77426F26"/>
     <w:multiLevelType w:val="hybridMultilevel"/>
     <w:tmpl w:val="C6C40AAE"/>
@@ -2791,7 +3017,7 @@
       </w:pPr>
     </w:lvl>
   </w:abstractNum>
-  <w:abstractNum w:abstractNumId="20" w15:restartNumberingAfterBreak="0">
+  <w:abstractNum w:abstractNumId="22" w15:restartNumberingAfterBreak="0">
     <w:nsid w:val="79393F5B"/>
     <w:multiLevelType w:val="hybridMultilevel"/>
     <w:tmpl w:val="91D88C1E"/>
@@ -2904,7 +3130,7 @@
       </w:rPr>
     </w:lvl>
   </w:abstractNum>
-  <w:abstractNum w:abstractNumId="21" w15:restartNumberingAfterBreak="0">
+  <w:abstractNum w:abstractNumId="23" w15:restartNumberingAfterBreak="0">
     <w:nsid w:val="7BA00E1D"/>
     <w:multiLevelType w:val="hybridMultilevel"/>
     <w:tmpl w:val="3B360F0A"/>
@@ -3017,7 +3243,7 @@
       </w:rPr>
     </w:lvl>
   </w:abstractNum>
-  <w:abstractNum w:abstractNumId="22" w15:restartNumberingAfterBreak="0">
+  <w:abstractNum w:abstractNumId="24" w15:restartNumberingAfterBreak="0">
     <w:nsid w:val="7CBE541B"/>
     <w:multiLevelType w:val="hybridMultilevel"/>
     <w:tmpl w:val="C4568FDC"/>
@@ -3131,25 +3357,25 @@
     </w:lvl>
   </w:abstractNum>
   <w:num w:numId="1" w16cid:durableId="522480179">
-    <w:abstractNumId w:val="20"/>
+    <w:abstractNumId w:val="22"/>
   </w:num>
   <w:num w:numId="2" w16cid:durableId="641933245">
-    <w:abstractNumId w:val="15"/>
+    <w:abstractNumId w:val="16"/>
   </w:num>
   <w:num w:numId="3" w16cid:durableId="24215227">
     <w:abstractNumId w:val="9"/>
   </w:num>
   <w:num w:numId="4" w16cid:durableId="1364747579">
-    <w:abstractNumId w:val="16"/>
+    <w:abstractNumId w:val="18"/>
   </w:num>
   <w:num w:numId="5" w16cid:durableId="1870143212">
     <w:abstractNumId w:val="7"/>
   </w:num>
   <w:num w:numId="6" w16cid:durableId="947354791">
-    <w:abstractNumId w:val="19"/>
+    <w:abstractNumId w:val="21"/>
   </w:num>
   <w:num w:numId="7" w16cid:durableId="89012019">
-    <w:abstractNumId w:val="17"/>
+    <w:abstractNumId w:val="19"/>
   </w:num>
   <w:num w:numId="8" w16cid:durableId="1344625846">
     <w:abstractNumId w:val="2"/>
@@ -3164,7 +3390,7 @@
     <w:abstractNumId w:val="5"/>
   </w:num>
   <w:num w:numId="12" w16cid:durableId="662397421">
-    <w:abstractNumId w:val="22"/>
+    <w:abstractNumId w:val="24"/>
   </w:num>
   <w:num w:numId="13" w16cid:durableId="1930653956">
     <w:abstractNumId w:val="1"/>
@@ -3173,7 +3399,7 @@
     <w:abstractNumId w:val="3"/>
   </w:num>
   <w:num w:numId="15" w16cid:durableId="764956750">
-    <w:abstractNumId w:val="21"/>
+    <w:abstractNumId w:val="23"/>
   </w:num>
   <w:num w:numId="16" w16cid:durableId="470173558">
     <w:abstractNumId w:val="14"/>
@@ -3185,7 +3411,7 @@
     <w:abstractNumId w:val="0"/>
   </w:num>
   <w:num w:numId="19" w16cid:durableId="1062682346">
-    <w:abstractNumId w:val="18"/>
+    <w:abstractNumId w:val="20"/>
   </w:num>
   <w:num w:numId="20" w16cid:durableId="1654873578">
     <w:abstractNumId w:val="12"/>
@@ -3198,6 +3424,12 @@
   </w:num>
   <w:num w:numId="23" w16cid:durableId="92438023">
     <w:abstractNumId w:val="11"/>
+  </w:num>
+  <w:num w:numId="24" w16cid:durableId="788477966">
+    <w:abstractNumId w:val="17"/>
+  </w:num>
+  <w:num w:numId="25" w16cid:durableId="1190683991">
+    <w:abstractNumId w:val="15"/>
   </w:num>
 </w:numbering>
 </file>

</xml_diff>